<commit_message>
Correcciones casi finales de TP1
</commit_message>
<xml_diff>
--- a/Tarea programada #1 - Entrega #1/Documentos/ReporteTP1_C15424.docx
+++ b/Tarea programada #1 - Entrega #1/Documentos/ReporteTP1_C15424.docx
@@ -363,6 +363,7 @@
           <w:rStyle w:val="nfasis"/>
           <w:i/>
           <w:iCs/>
+          <w:noProof/>
           <w:color w:val="auto"/>
           <w:lang w:val="es-MX"/>
         </w:rPr>
@@ -4180,19 +4181,49 @@
         </w:rPr>
         <w:t xml:space="preserve">El algoritmo de Selección, cuya complejidad asintótica en el peor caso es </w:t>
       </w:r>
-      <w:r>
-        <w:rPr>
-          <w:i/>
-          <w:iCs/>
-          <w:lang w:val="es-ES"/>
-        </w:rPr>
-        <w:t>O</w:t>
-      </w:r>
-      <w:r>
-        <w:rPr>
-          <w:lang w:val="es-ES"/>
-        </w:rPr>
-        <w:t>(n2), muestra una progresión cuadrática en los tiempos de ejecución con un incremento proporcional al cuadrado del tamaño del arreglo. En los experimentos realizados, el tiempo requerido para ordenar 50,000 elementos fue de 993.01</w:t>
+      <m:oMath>
+        <m:r>
+          <w:rPr>
+            <w:rFonts w:ascii="Cambria Math" w:hAnsi="Cambria Math"/>
+            <w:lang w:val="es-ES"/>
+          </w:rPr>
+          <m:t>O(</m:t>
+        </m:r>
+        <m:sSup>
+          <m:sSupPr>
+            <m:ctrlPr>
+              <w:rPr>
+                <w:rFonts w:ascii="Cambria Math" w:hAnsi="Cambria Math"/>
+                <w:i/>
+                <w:lang w:val="es-ES"/>
+              </w:rPr>
+            </m:ctrlPr>
+          </m:sSupPr>
+          <m:e>
+            <m:r>
+              <w:rPr>
+                <w:rFonts w:ascii="Cambria Math" w:hAnsi="Cambria Math"/>
+                <w:lang w:val="es-ES"/>
+              </w:rPr>
+              <m:t>n</m:t>
+            </m:r>
+          </m:e>
+          <m:sup>
+            <m:r>
+              <w:rPr>
+                <w:rFonts w:ascii="Cambria Math" w:hAnsi="Cambria Math"/>
+                <w:lang w:val="es-ES"/>
+              </w:rPr>
+              <m:t>2</m:t>
+            </m:r>
+          </m:sup>
+        </m:sSup>
+      </m:oMath>
+      <w:r>
+        <w:rPr>
+          <w:lang w:val="es-ES"/>
+        </w:rPr>
+        <w:t>), muestra una progresión cuadrática en los tiempos de ejecución con un incremento proporcional al cuadrado del tamaño del arreglo. En los experimentos realizados, el tiempo requerido para ordenar 50,000 elementos fue de 993.01</w:t>
       </w:r>
       <w:r>
         <w:rPr>
@@ -4216,7 +4247,73 @@
         <w:rPr>
           <w:lang w:val="es-ES"/>
         </w:rPr>
-        <w:t>ms, lo que indica una eficiencia decreciente acorde con el aumento del número de elementos y confirma el comportamiento esperado en su caso promedio asumido como Θ(n2) en la mayoría de los escenarios prácticos.</w:t>
+        <w:t xml:space="preserve">ms, lo que indica una eficiencia decreciente acorde con el aumento del número de elementos y confirma el comportamiento esperado en su caso promedio asumido como </w:t>
+      </w:r>
+      <m:oMath>
+        <m:r>
+          <m:rPr>
+            <m:sty m:val="p"/>
+          </m:rPr>
+          <w:rPr>
+            <w:rFonts w:ascii="Cambria Math" w:hAnsi="Cambria Math"/>
+            <w:lang w:val="es-ES"/>
+          </w:rPr>
+          <m:t>Θ</m:t>
+        </m:r>
+        <m:r>
+          <m:rPr>
+            <m:sty m:val="p"/>
+          </m:rPr>
+          <w:rPr>
+            <w:rFonts w:ascii="Cambria Math"/>
+            <w:lang w:val="es-ES"/>
+          </w:rPr>
+          <m:t>(</m:t>
+        </m:r>
+        <m:sSup>
+          <m:sSupPr>
+            <m:ctrlPr>
+              <w:rPr>
+                <w:rFonts w:ascii="Cambria Math"/>
+                <w:lang w:val="es-ES"/>
+              </w:rPr>
+            </m:ctrlPr>
+          </m:sSupPr>
+          <m:e>
+            <m:r>
+              <w:rPr>
+                <w:rFonts w:ascii="Cambria Math"/>
+                <w:lang w:val="es-ES"/>
+              </w:rPr>
+              <m:t>n</m:t>
+            </m:r>
+          </m:e>
+          <m:sup>
+            <m:r>
+              <w:rPr>
+                <w:rFonts w:ascii="Cambria Math"/>
+                <w:lang w:val="es-ES"/>
+              </w:rPr>
+              <m:t>2</m:t>
+            </m:r>
+          </m:sup>
+        </m:sSup>
+        <m:r>
+          <m:rPr>
+            <m:sty m:val="p"/>
+          </m:rPr>
+          <w:rPr>
+            <w:rFonts w:ascii="Cambria Math"/>
+            <w:lang w:val="es-ES"/>
+          </w:rPr>
+          <m:t>)</m:t>
+        </m:r>
+      </m:oMath>
+      <w:r>
+        <w:rPr>
+          <w:lang w:val="es-ES"/>
+        </w:rPr>
+        <w:t xml:space="preserve"> en la mayoría de los escenarios prácticos.</w:t>
       </w:r>
       <w:r>
         <w:rPr>
@@ -4687,7 +4784,7 @@
           <w:noProof/>
         </w:rPr>
         <w:drawing>
-          <wp:inline distT="0" distB="0" distL="0" distR="0" wp14:anchorId="3D66A907" wp14:editId="104414A3">
+          <wp:inline distT="0" distB="0" distL="0" distR="0" wp14:anchorId="3D66A907" wp14:editId="13AEFF26">
             <wp:extent cx="2749550" cy="2739568"/>
             <wp:effectExtent l="0" t="0" r="0" b="3810"/>
             <wp:docPr id="173216802" name="Imagen 3" descr="Gráfico, Gráfico de líneas&#10;&#10;Descripción generada automáticamente"/>
@@ -4995,7 +5092,6 @@
       <w:pPr>
         <w:pStyle w:val="Textoindependiente"/>
         <w:spacing w:after="0" w:line="240" w:lineRule="auto"/>
-        <w:ind w:firstLine="289"/>
         <w:rPr>
           <w:lang w:val="es-MX"/>
         </w:rPr>
@@ -5093,14 +5189,30 @@
             <w:rFonts w:ascii="Cambria Math" w:hAnsi="Cambria Math"/>
             <w:lang w:val="es-ES"/>
           </w:rPr>
-          <m:t>O(n</m:t>
+          <m:t>O</m:t>
+        </m:r>
+        <m:r>
+          <m:rPr>
+            <m:sty m:val="p"/>
+          </m:rPr>
+          <w:rPr>
+            <w:rFonts w:ascii="Cambria Math" w:hAnsi="Cambria Math"/>
+            <w:lang w:val="es-ES"/>
+          </w:rPr>
+          <m:t>(</m:t>
+        </m:r>
+        <m:r>
+          <w:rPr>
+            <w:rFonts w:ascii="Cambria Math" w:hAnsi="Cambria Math"/>
+            <w:lang w:val="es-ES"/>
+          </w:rPr>
+          <m:t>n</m:t>
         </m:r>
         <m:func>
           <m:funcPr>
             <m:ctrlPr>
               <w:rPr>
                 <w:rFonts w:ascii="Cambria Math" w:hAnsi="Cambria Math"/>
-                <w:i/>
                 <w:lang w:val="es-ES"/>
               </w:rPr>
             </m:ctrlPr>
@@ -5128,6 +5240,9 @@
           </m:e>
         </m:func>
         <m:r>
+          <m:rPr>
+            <m:sty m:val="p"/>
+          </m:rPr>
           <w:rPr>
             <w:rFonts w:ascii="Cambria Math" w:hAnsi="Cambria Math"/>
             <w:lang w:val="es-ES"/>
@@ -5139,13 +5254,37 @@
         <w:rPr>
           <w:lang w:val="es-ES"/>
         </w:rPr>
-        <w:t xml:space="preserve">, </w:t>
+        <w:t xml:space="preserve"> </w:t>
+      </w:r>
+      <w:r>
+        <w:rPr>
+          <w:lang w:val="es-ES"/>
+        </w:rPr>
+        <w:t>tanto en el caso promedio como en el peor caso</w:t>
+      </w:r>
+      <w:r>
+        <w:rPr>
+          <w:lang w:val="es-ES"/>
+        </w:rPr>
+        <w:t xml:space="preserve">. </w:t>
       </w:r>
       <w:r>
         <w:rPr>
           <w:lang w:val="es-MX"/>
         </w:rPr>
-        <w:t xml:space="preserve">Este comportamiento casi lineal lo valida como una elección robusta y eficiente para aplicaciones que requieren la ordenación de grandes cantidades de datos. </w:t>
+        <w:t>Este comportamiento casi lineal lo valida como una elección robusta y eficiente para aplicaciones</w:t>
+      </w:r>
+      <w:r>
+        <w:rPr>
+          <w:lang w:val="es-MX"/>
+        </w:rPr>
+        <w:t xml:space="preserve"> </w:t>
+      </w:r>
+      <w:r>
+        <w:rPr>
+          <w:lang w:val="es-MX"/>
+        </w:rPr>
+        <w:t xml:space="preserve">que requieren la ordenación de grandes cantidades de datos. </w:t>
       </w:r>
       <w:r>
         <w:rPr>
@@ -5439,15 +5578,6 @@
           <w:cols w:num="2" w:space="360"/>
           <w:docGrid w:linePitch="360"/>
         </w:sectPr>
-      </w:pPr>
-    </w:p>
-    <w:p>
-      <w:pPr>
-        <w:jc w:val="left"/>
-        <w:rPr>
-          <w:color w:val="FF0000"/>
-          <w:lang w:val="es-MX"/>
-        </w:rPr>
       </w:pPr>
     </w:p>
     <w:p>

</xml_diff>